<commit_message>
Asynchronous Rust programming with example
</commit_message>
<xml_diff>
--- a/Asynchronous Rust.docx
+++ b/Asynchronous Rust.docx
@@ -24,7 +24,7 @@
           <w:rStyle w:val="SubtleEmphasis"/>
           <w:rFonts w:ascii="Times New Roman" w:hAnsi="Times New Roman" w:cs="Times New Roman"/>
           <w:b/>
-          <w:sz w:val="24"/>
+          <w:sz w:val="32"/>
           <w:szCs w:val="24"/>
         </w:rPr>
       </w:pPr>
@@ -33,32 +33,10 @@
           <w:rStyle w:val="SubtleEmphasis"/>
           <w:rFonts w:ascii="Times New Roman" w:hAnsi="Times New Roman" w:cs="Times New Roman"/>
           <w:b/>
-          <w:sz w:val="24"/>
-          <w:szCs w:val="24"/>
-        </w:rPr>
-        <w:t xml:space="preserve">Why </w:t>
-      </w:r>
-      <w:proofErr w:type="spellStart"/>
-      <w:r>
-        <w:rPr>
-          <w:rStyle w:val="SubtleEmphasis"/>
-          <w:rFonts w:ascii="Times New Roman" w:hAnsi="Times New Roman" w:cs="Times New Roman"/>
-          <w:b/>
-          <w:sz w:val="24"/>
-          <w:szCs w:val="24"/>
-        </w:rPr>
-        <w:t>Async</w:t>
-      </w:r>
-      <w:proofErr w:type="spellEnd"/>
-      <w:r>
-        <w:rPr>
-          <w:rStyle w:val="SubtleEmphasis"/>
-          <w:rFonts w:ascii="Times New Roman" w:hAnsi="Times New Roman" w:cs="Times New Roman"/>
-          <w:b/>
-          <w:sz w:val="24"/>
-          <w:szCs w:val="24"/>
-        </w:rPr>
-        <w:t>?</w:t>
+          <w:sz w:val="32"/>
+          <w:szCs w:val="24"/>
+        </w:rPr>
+        <w:t>Why Async?</w:t>
       </w:r>
     </w:p>
     <w:p>
@@ -71,7 +49,6 @@
           <w:szCs w:val="24"/>
         </w:rPr>
       </w:pPr>
-      <w:proofErr w:type="spellStart"/>
       <w:r>
         <w:rPr>
           <w:rStyle w:val="SubtleEmphasis"/>
@@ -80,18 +57,7 @@
           <w:sz w:val="24"/>
           <w:szCs w:val="24"/>
         </w:rPr>
-        <w:t>Async</w:t>
-      </w:r>
-      <w:proofErr w:type="spellEnd"/>
-      <w:r>
-        <w:rPr>
-          <w:rStyle w:val="SubtleEmphasis"/>
-          <w:rFonts w:ascii="Times New Roman" w:hAnsi="Times New Roman" w:cs="Times New Roman"/>
-          <w:i w:val="0"/>
-          <w:sz w:val="24"/>
-          <w:szCs w:val="24"/>
-        </w:rPr>
-        <w:t xml:space="preserve"> programming is the method to run parallel operation in our application. The nature of your application, web-server, database, or an OS, using the asynchronous programming you can get most out of the primary hardware. In Asynchronous Rust Programming, it allow us to run multiple operation simultan</w:t>
+        <w:t>Async programming is the method to run parallel operation in our application. The nature of your application, web-server, database, or an OS, using the asynchronous programming you can get most out of the primary hardware. In Asynchronous Rust Programming, it allow us to run multiple operation simultan</w:t>
       </w:r>
       <w:r>
         <w:rPr>
@@ -103,6 +69,249 @@
         </w:rPr>
         <w:t>eously on the same OS thread. Asynchronous programming run multiple of these operation computation at the same time on a single thread.</w:t>
       </w:r>
+    </w:p>
+    <w:p>
+      <w:pPr>
+        <w:rPr>
+          <w:rStyle w:val="SubtleEmphasis"/>
+          <w:rFonts w:ascii="Times New Roman" w:hAnsi="Times New Roman" w:cs="Times New Roman"/>
+          <w:b/>
+          <w:sz w:val="32"/>
+          <w:szCs w:val="24"/>
+        </w:rPr>
+      </w:pPr>
+      <w:r>
+        <w:rPr>
+          <w:rStyle w:val="SubtleEmphasis"/>
+          <w:rFonts w:ascii="Times New Roman" w:hAnsi="Times New Roman" w:cs="Times New Roman"/>
+          <w:b/>
+          <w:sz w:val="32"/>
+          <w:szCs w:val="24"/>
+        </w:rPr>
+        <w:t>Example:</w:t>
+      </w:r>
+    </w:p>
+    <w:p>
+      <w:pPr>
+        <w:rPr>
+          <w:rStyle w:val="SubtleEmphasis"/>
+          <w:rFonts w:ascii="Times New Roman" w:hAnsi="Times New Roman" w:cs="Times New Roman"/>
+          <w:i w:val="0"/>
+          <w:sz w:val="24"/>
+          <w:szCs w:val="24"/>
+        </w:rPr>
+      </w:pPr>
+      <w:r>
+        <w:rPr>
+          <w:rStyle w:val="SubtleEmphasis"/>
+          <w:rFonts w:ascii="Times New Roman" w:hAnsi="Times New Roman" w:cs="Times New Roman"/>
+          <w:i w:val="0"/>
+          <w:sz w:val="24"/>
+          <w:szCs w:val="24"/>
+        </w:rPr>
+        <w:t>Async code allow to multiple task simultaneously on the same OS thread if you want to download two different webpages at the same time .you spread the works across the two different threads.</w:t>
+      </w:r>
+    </w:p>
+    <w:p>
+      <w:pPr>
+        <w:rPr>
+          <w:rStyle w:val="SubtleEmphasis"/>
+          <w:rFonts w:ascii="Times New Roman" w:hAnsi="Times New Roman" w:cs="Times New Roman"/>
+          <w:i w:val="0"/>
+          <w:sz w:val="24"/>
+          <w:szCs w:val="24"/>
+        </w:rPr>
+      </w:pPr>
+      <w:r>
+        <w:rPr>
+          <w:rStyle w:val="SubtleEmphasis"/>
+          <w:rFonts w:ascii="Times New Roman" w:hAnsi="Times New Roman" w:cs="Times New Roman"/>
+          <w:i w:val="0"/>
+          <w:noProof/>
+          <w:sz w:val="24"/>
+          <w:szCs w:val="24"/>
+        </w:rPr>
+        <w:drawing>
+          <wp:inline distT="0" distB="0" distL="0" distR="0">
+            <wp:extent cx="5943600" cy="1504950"/>
+            <wp:effectExtent l="0" t="0" r="0" b="0"/>
+            <wp:docPr id="1" name="Picture 1"/>
+            <wp:cNvGraphicFramePr>
+              <a:graphicFrameLocks xmlns:a="http://schemas.openxmlformats.org/drawingml/2006/main" noChangeAspect="1"/>
+            </wp:cNvGraphicFramePr>
+            <a:graphic xmlns:a="http://schemas.openxmlformats.org/drawingml/2006/main">
+              <a:graphicData uri="http://schemas.openxmlformats.org/drawingml/2006/picture">
+                <pic:pic xmlns:pic="http://schemas.openxmlformats.org/drawingml/2006/picture">
+                  <pic:nvPicPr>
+                    <pic:cNvPr id="0" name="Picture 1"/>
+                    <pic:cNvPicPr>
+                      <a:picLocks noChangeAspect="1" noChangeArrowheads="1"/>
+                    </pic:cNvPicPr>
+                  </pic:nvPicPr>
+                  <pic:blipFill>
+                    <a:blip r:embed="rId4">
+                      <a:extLst>
+                        <a:ext uri="{28A0092B-C50C-407E-A947-70E740481C1C}">
+                          <a14:useLocalDpi xmlns:a14="http://schemas.microsoft.com/office/drawing/2010/main" val="0"/>
+                        </a:ext>
+                      </a:extLst>
+                    </a:blip>
+                    <a:srcRect/>
+                    <a:stretch>
+                      <a:fillRect/>
+                    </a:stretch>
+                  </pic:blipFill>
+                  <pic:spPr bwMode="auto">
+                    <a:xfrm>
+                      <a:off x="0" y="0"/>
+                      <a:ext cx="5943600" cy="1504950"/>
+                    </a:xfrm>
+                    <a:prstGeom prst="rect">
+                      <a:avLst/>
+                    </a:prstGeom>
+                    <a:noFill/>
+                    <a:ln>
+                      <a:noFill/>
+                    </a:ln>
+                  </pic:spPr>
+                </pic:pic>
+              </a:graphicData>
+            </a:graphic>
+          </wp:inline>
+        </w:drawing>
+      </w:r>
+    </w:p>
+    <w:p>
+      <w:pPr>
+        <w:rPr>
+          <w:rStyle w:val="SubtleEmphasis"/>
+          <w:rFonts w:ascii="Times New Roman" w:hAnsi="Times New Roman" w:cs="Times New Roman"/>
+          <w:i w:val="0"/>
+          <w:sz w:val="24"/>
+          <w:szCs w:val="24"/>
+        </w:rPr>
+      </w:pPr>
+      <w:r>
+        <w:rPr>
+          <w:rStyle w:val="SubtleEmphasis"/>
+          <w:rFonts w:ascii="Times New Roman" w:hAnsi="Times New Roman" w:cs="Times New Roman"/>
+          <w:i w:val="0"/>
+          <w:sz w:val="24"/>
+          <w:szCs w:val="24"/>
+        </w:rPr>
+        <w:t>It might be works fine but for the heavy application work it doesn’t support because some limitation in Async rust we used Rust async/.await notation which allow us to run multiple task at once without creating multiple thread</w:t>
+      </w:r>
+    </w:p>
+    <w:p>
+      <w:pPr>
+        <w:rPr>
+          <w:rStyle w:val="SubtleEmphasis"/>
+          <w:rFonts w:ascii="Times New Roman" w:hAnsi="Times New Roman" w:cs="Times New Roman"/>
+          <w:i w:val="0"/>
+          <w:sz w:val="24"/>
+          <w:szCs w:val="24"/>
+        </w:rPr>
+      </w:pPr>
+      <w:r>
+        <w:rPr>
+          <w:rStyle w:val="SubtleEmphasis"/>
+          <w:rFonts w:ascii="Times New Roman" w:hAnsi="Times New Roman" w:cs="Times New Roman"/>
+          <w:i w:val="0"/>
+          <w:noProof/>
+          <w:sz w:val="24"/>
+          <w:szCs w:val="24"/>
+        </w:rPr>
+        <w:drawing>
+          <wp:inline distT="0" distB="0" distL="0" distR="0">
+            <wp:extent cx="5943600" cy="1733550"/>
+            <wp:effectExtent l="0" t="0" r="0" b="0"/>
+            <wp:docPr id="2" name="Picture 2"/>
+            <wp:cNvGraphicFramePr>
+              <a:graphicFrameLocks xmlns:a="http://schemas.openxmlformats.org/drawingml/2006/main" noChangeAspect="1"/>
+            </wp:cNvGraphicFramePr>
+            <a:graphic xmlns:a="http://schemas.openxmlformats.org/drawingml/2006/main">
+              <a:graphicData uri="http://schemas.openxmlformats.org/drawingml/2006/picture">
+                <pic:pic xmlns:pic="http://schemas.openxmlformats.org/drawingml/2006/picture">
+                  <pic:nvPicPr>
+                    <pic:cNvPr id="0" name="Picture 2"/>
+                    <pic:cNvPicPr>
+                      <a:picLocks noChangeAspect="1" noChangeArrowheads="1"/>
+                    </pic:cNvPicPr>
+                  </pic:nvPicPr>
+                  <pic:blipFill>
+                    <a:blip r:embed="rId5">
+                      <a:extLst>
+                        <a:ext uri="{28A0092B-C50C-407E-A947-70E740481C1C}">
+                          <a14:useLocalDpi xmlns:a14="http://schemas.microsoft.com/office/drawing/2010/main" val="0"/>
+                        </a:ext>
+                      </a:extLst>
+                    </a:blip>
+                    <a:srcRect/>
+                    <a:stretch>
+                      <a:fillRect/>
+                    </a:stretch>
+                  </pic:blipFill>
+                  <pic:spPr bwMode="auto">
+                    <a:xfrm>
+                      <a:off x="0" y="0"/>
+                      <a:ext cx="5943600" cy="1733550"/>
+                    </a:xfrm>
+                    <a:prstGeom prst="rect">
+                      <a:avLst/>
+                    </a:prstGeom>
+                    <a:noFill/>
+                    <a:ln>
+                      <a:noFill/>
+                    </a:ln>
+                  </pic:spPr>
+                </pic:pic>
+              </a:graphicData>
+            </a:graphic>
+          </wp:inline>
+        </w:drawing>
+      </w:r>
+    </w:p>
+    <w:p>
+      <w:pPr>
+        <w:rPr>
+          <w:rStyle w:val="SubtleEmphasis"/>
+          <w:rFonts w:ascii="Times New Roman" w:hAnsi="Times New Roman" w:cs="Times New Roman"/>
+          <w:i w:val="0"/>
+          <w:sz w:val="24"/>
+          <w:szCs w:val="24"/>
+        </w:rPr>
+      </w:pPr>
+      <w:r>
+        <w:rPr>
+          <w:rStyle w:val="SubtleEmphasis"/>
+          <w:rFonts w:ascii="Times New Roman" w:hAnsi="Times New Roman" w:cs="Times New Roman"/>
+          <w:i w:val="0"/>
+          <w:sz w:val="24"/>
+          <w:szCs w:val="24"/>
+        </w:rPr>
+        <w:t xml:space="preserve">Async Rust has potential to be much faster and use less resources than a corresponding thread implementation. Thread are natively supported by </w:t>
+      </w:r>
+      <w:r>
+        <w:rPr>
+          <w:rStyle w:val="SubtleEmphasis"/>
+          <w:rFonts w:ascii="Times New Roman" w:hAnsi="Times New Roman" w:cs="Times New Roman"/>
+          <w:i w:val="0"/>
+          <w:sz w:val="24"/>
+          <w:szCs w:val="24"/>
+        </w:rPr>
+        <w:t>the operating system and using them doesnot require any special programming model any function can create a thread and calling a function that uses thread is usually just as easy as calling any normal function.</w:t>
+      </w:r>
+    </w:p>
+    <w:p>
+      <w:pPr>
+        <w:rPr>
+          <w:rStyle w:val="SubtleEmphasis"/>
+          <w:rFonts w:ascii="Times New Roman" w:hAnsi="Times New Roman" w:cs="Times New Roman"/>
+          <w:i w:val="0"/>
+          <w:sz w:val="24"/>
+          <w:szCs w:val="24"/>
+        </w:rPr>
+      </w:pPr>
       <w:bookmarkStart w:id="0" w:name="_GoBack"/>
       <w:bookmarkEnd w:id="0"/>
     </w:p>

</xml_diff>

<commit_message>
Asynchronous Rust programming the state of asynchrounous rust
</commit_message>
<xml_diff>
--- a/Asynchronous Rust.docx
+++ b/Asynchronous Rust.docx
@@ -307,11 +307,63 @@
         <w:rPr>
           <w:rStyle w:val="SubtleEmphasis"/>
           <w:rFonts w:ascii="Times New Roman" w:hAnsi="Times New Roman" w:cs="Times New Roman"/>
-          <w:i w:val="0"/>
-          <w:sz w:val="24"/>
-          <w:szCs w:val="24"/>
-        </w:rPr>
-      </w:pPr>
+          <w:b/>
+          <w:sz w:val="32"/>
+          <w:szCs w:val="24"/>
+        </w:rPr>
+      </w:pPr>
+      <w:r>
+        <w:rPr>
+          <w:rStyle w:val="SubtleEmphasis"/>
+          <w:rFonts w:ascii="Times New Roman" w:hAnsi="Times New Roman" w:cs="Times New Roman"/>
+          <w:b/>
+          <w:sz w:val="32"/>
+          <w:szCs w:val="24"/>
+        </w:rPr>
+        <w:lastRenderedPageBreak/>
+        <w:t>The State of Asynchronous Rust</w:t>
+      </w:r>
+      <w:r>
+        <w:rPr>
+          <w:rStyle w:val="SubtleEmphasis"/>
+          <w:rFonts w:ascii="Times New Roman" w:hAnsi="Times New Roman" w:cs="Times New Roman"/>
+          <w:b/>
+          <w:sz w:val="32"/>
+          <w:szCs w:val="24"/>
+        </w:rPr>
+        <w:t>:</w:t>
+      </w:r>
+    </w:p>
+    <w:p>
+      <w:pPr>
+        <w:rPr>
+          <w:rStyle w:val="SubtleEmphasis"/>
+          <w:rFonts w:ascii="Times New Roman" w:hAnsi="Times New Roman" w:cs="Times New Roman"/>
+          <w:i w:val="0"/>
+          <w:sz w:val="24"/>
+          <w:szCs w:val="24"/>
+        </w:rPr>
+      </w:pPr>
+      <w:r>
+        <w:rPr>
+          <w:rStyle w:val="SubtleEmphasis"/>
+          <w:rFonts w:ascii="Times New Roman" w:hAnsi="Times New Roman" w:cs="Times New Roman"/>
+          <w:i w:val="0"/>
+          <w:sz w:val="24"/>
+          <w:szCs w:val="24"/>
+        </w:rPr>
+        <w:t>The asynchronous rust ecosystem has undergone a lot of working/innovation over a period of time. The developer work hard to develop asynchronous Rust ecosystem strong. The future trait inside</w:t>
+      </w:r>
+      <w:r>
+        <w:rPr>
+          <w:rStyle w:val="SubtleEmphasis"/>
+          <w:rFonts w:ascii="Times New Roman" w:hAnsi="Times New Roman" w:cs="Times New Roman"/>
+          <w:i w:val="0"/>
+          <w:sz w:val="24"/>
+          <w:szCs w:val="24"/>
+        </w:rPr>
+        <w:t xml:space="preserve"> the standard library and the async/await language feature has recently been stabilized.</w:t>
+      </w:r>
       <w:bookmarkStart w:id="0" w:name="_GoBack"/>
       <w:bookmarkEnd w:id="0"/>
     </w:p>

</xml_diff>

<commit_message>
Asynchronous Rust programming async .await
</commit_message>
<xml_diff>
--- a/Asynchronous Rust.docx
+++ b/Asynchronous Rust.docx
@@ -10,6 +10,8 @@
           <w:sz w:val="72"/>
         </w:rPr>
       </w:pPr>
+      <w:bookmarkStart w:id="0" w:name="_GoBack"/>
+      <w:bookmarkEnd w:id="0"/>
       <w:r>
         <w:rPr>
           <w:rStyle w:val="SubtleEmphasis"/>
@@ -36,7 +38,29 @@
           <w:sz w:val="32"/>
           <w:szCs w:val="24"/>
         </w:rPr>
-        <w:t>Why Async?</w:t>
+        <w:t xml:space="preserve">Why </w:t>
+      </w:r>
+      <w:proofErr w:type="spellStart"/>
+      <w:r>
+        <w:rPr>
+          <w:rStyle w:val="SubtleEmphasis"/>
+          <w:rFonts w:ascii="Times New Roman" w:hAnsi="Times New Roman" w:cs="Times New Roman"/>
+          <w:b/>
+          <w:sz w:val="32"/>
+          <w:szCs w:val="24"/>
+        </w:rPr>
+        <w:t>Async</w:t>
+      </w:r>
+      <w:proofErr w:type="spellEnd"/>
+      <w:r>
+        <w:rPr>
+          <w:rStyle w:val="SubtleEmphasis"/>
+          <w:rFonts w:ascii="Times New Roman" w:hAnsi="Times New Roman" w:cs="Times New Roman"/>
+          <w:b/>
+          <w:sz w:val="32"/>
+          <w:szCs w:val="24"/>
+        </w:rPr>
+        <w:t>?</w:t>
       </w:r>
     </w:p>
     <w:p>
@@ -49,15 +73,27 @@
           <w:szCs w:val="24"/>
         </w:rPr>
       </w:pPr>
-      <w:r>
-        <w:rPr>
-          <w:rStyle w:val="SubtleEmphasis"/>
-          <w:rFonts w:ascii="Times New Roman" w:hAnsi="Times New Roman" w:cs="Times New Roman"/>
-          <w:i w:val="0"/>
-          <w:sz w:val="24"/>
-          <w:szCs w:val="24"/>
-        </w:rPr>
-        <w:t>Async programming is the method to run parallel operation in our application. The nature of your application, web-server, database, or an OS, using the asynchronous programming you can get most out of the primary hardware. In Asynchronous Rust Programming, it allow us to run multiple operation simultan</w:t>
+      <w:proofErr w:type="spellStart"/>
+      <w:r>
+        <w:rPr>
+          <w:rStyle w:val="SubtleEmphasis"/>
+          <w:rFonts w:ascii="Times New Roman" w:hAnsi="Times New Roman" w:cs="Times New Roman"/>
+          <w:i w:val="0"/>
+          <w:sz w:val="24"/>
+          <w:szCs w:val="24"/>
+        </w:rPr>
+        <w:t>Async</w:t>
+      </w:r>
+      <w:proofErr w:type="spellEnd"/>
+      <w:r>
+        <w:rPr>
+          <w:rStyle w:val="SubtleEmphasis"/>
+          <w:rFonts w:ascii="Times New Roman" w:hAnsi="Times New Roman" w:cs="Times New Roman"/>
+          <w:i w:val="0"/>
+          <w:sz w:val="24"/>
+          <w:szCs w:val="24"/>
+        </w:rPr>
+        <w:t xml:space="preserve"> programming is the method to run parallel operation in our application. The nature of your application, web-server, database, or an OS, using the asynchronous programming you can get most out of the primary hardware. In Asynchronous Rust Programming, it allow us to run multiple operation simultan</w:t>
       </w:r>
       <w:r>
         <w:rPr>
@@ -101,15 +137,27 @@
           <w:szCs w:val="24"/>
         </w:rPr>
       </w:pPr>
-      <w:r>
-        <w:rPr>
-          <w:rStyle w:val="SubtleEmphasis"/>
-          <w:rFonts w:ascii="Times New Roman" w:hAnsi="Times New Roman" w:cs="Times New Roman"/>
-          <w:i w:val="0"/>
-          <w:sz w:val="24"/>
-          <w:szCs w:val="24"/>
-        </w:rPr>
-        <w:t>Async code allow to multiple task simultaneously on the same OS thread if you want to download two different webpages at the same time .you spread the works across the two different threads.</w:t>
+      <w:proofErr w:type="spellStart"/>
+      <w:r>
+        <w:rPr>
+          <w:rStyle w:val="SubtleEmphasis"/>
+          <w:rFonts w:ascii="Times New Roman" w:hAnsi="Times New Roman" w:cs="Times New Roman"/>
+          <w:i w:val="0"/>
+          <w:sz w:val="24"/>
+          <w:szCs w:val="24"/>
+        </w:rPr>
+        <w:t>Async</w:t>
+      </w:r>
+      <w:proofErr w:type="spellEnd"/>
+      <w:r>
+        <w:rPr>
+          <w:rStyle w:val="SubtleEmphasis"/>
+          <w:rFonts w:ascii="Times New Roman" w:hAnsi="Times New Roman" w:cs="Times New Roman"/>
+          <w:i w:val="0"/>
+          <w:sz w:val="24"/>
+          <w:szCs w:val="24"/>
+        </w:rPr>
+        <w:t xml:space="preserve"> code allow to multiple task simultaneously on the same OS thread if you want to download two different webpages at the same time .you spread the works across the two different threads.</w:t>
       </w:r>
     </w:p>
     <w:p>
@@ -199,7 +247,51 @@
           <w:sz w:val="24"/>
           <w:szCs w:val="24"/>
         </w:rPr>
-        <w:t>It might be works fine but for the heavy application work it doesn’t support because some limitation in Async rust we used Rust async/.await notation which allow us to run multiple task at once without creating multiple thread</w:t>
+        <w:t xml:space="preserve">It might be works fine but for the heavy application work it doesn’t support because some limitation in </w:t>
+      </w:r>
+      <w:proofErr w:type="spellStart"/>
+      <w:r>
+        <w:rPr>
+          <w:rStyle w:val="SubtleEmphasis"/>
+          <w:rFonts w:ascii="Times New Roman" w:hAnsi="Times New Roman" w:cs="Times New Roman"/>
+          <w:i w:val="0"/>
+          <w:sz w:val="24"/>
+          <w:szCs w:val="24"/>
+        </w:rPr>
+        <w:t>Async</w:t>
+      </w:r>
+      <w:proofErr w:type="spellEnd"/>
+      <w:r>
+        <w:rPr>
+          <w:rStyle w:val="SubtleEmphasis"/>
+          <w:rFonts w:ascii="Times New Roman" w:hAnsi="Times New Roman" w:cs="Times New Roman"/>
+          <w:i w:val="0"/>
+          <w:sz w:val="24"/>
+          <w:szCs w:val="24"/>
+        </w:rPr>
+        <w:t xml:space="preserve"> rust we used Rust </w:t>
+      </w:r>
+      <w:proofErr w:type="spellStart"/>
+      <w:r>
+        <w:rPr>
+          <w:rStyle w:val="SubtleEmphasis"/>
+          <w:rFonts w:ascii="Times New Roman" w:hAnsi="Times New Roman" w:cs="Times New Roman"/>
+          <w:i w:val="0"/>
+          <w:sz w:val="24"/>
+          <w:szCs w:val="24"/>
+        </w:rPr>
+        <w:t>async</w:t>
+      </w:r>
+      <w:proofErr w:type="spellEnd"/>
+      <w:r>
+        <w:rPr>
+          <w:rStyle w:val="SubtleEmphasis"/>
+          <w:rFonts w:ascii="Times New Roman" w:hAnsi="Times New Roman" w:cs="Times New Roman"/>
+          <w:i w:val="0"/>
+          <w:sz w:val="24"/>
+          <w:szCs w:val="24"/>
+        </w:rPr>
+        <w:t>/.await notation which allow us to run multiple task at once without creating multiple thread</w:t>
       </w:r>
     </w:p>
     <w:p>
@@ -281,25 +373,59 @@
           <w:szCs w:val="24"/>
         </w:rPr>
       </w:pPr>
-      <w:r>
-        <w:rPr>
-          <w:rStyle w:val="SubtleEmphasis"/>
-          <w:rFonts w:ascii="Times New Roman" w:hAnsi="Times New Roman" w:cs="Times New Roman"/>
-          <w:i w:val="0"/>
-          <w:sz w:val="24"/>
-          <w:szCs w:val="24"/>
-        </w:rPr>
-        <w:t xml:space="preserve">Async Rust has potential to be much faster and use less resources than a corresponding thread implementation. Thread are natively supported by </w:t>
-      </w:r>
-      <w:r>
-        <w:rPr>
-          <w:rStyle w:val="SubtleEmphasis"/>
-          <w:rFonts w:ascii="Times New Roman" w:hAnsi="Times New Roman" w:cs="Times New Roman"/>
-          <w:i w:val="0"/>
-          <w:sz w:val="24"/>
-          <w:szCs w:val="24"/>
-        </w:rPr>
-        <w:t>the operating system and using them doesnot require any special programming model any function can create a thread and calling a function that uses thread is usually just as easy as calling any normal function.</w:t>
+      <w:proofErr w:type="spellStart"/>
+      <w:r>
+        <w:rPr>
+          <w:rStyle w:val="SubtleEmphasis"/>
+          <w:rFonts w:ascii="Times New Roman" w:hAnsi="Times New Roman" w:cs="Times New Roman"/>
+          <w:i w:val="0"/>
+          <w:sz w:val="24"/>
+          <w:szCs w:val="24"/>
+        </w:rPr>
+        <w:t>Async</w:t>
+      </w:r>
+      <w:proofErr w:type="spellEnd"/>
+      <w:r>
+        <w:rPr>
+          <w:rStyle w:val="SubtleEmphasis"/>
+          <w:rFonts w:ascii="Times New Roman" w:hAnsi="Times New Roman" w:cs="Times New Roman"/>
+          <w:i w:val="0"/>
+          <w:sz w:val="24"/>
+          <w:szCs w:val="24"/>
+        </w:rPr>
+        <w:t xml:space="preserve"> Rust has potential to be much faster and use less resources than a corresponding thread implementation. Thread are natively supported by </w:t>
+      </w:r>
+      <w:r>
+        <w:rPr>
+          <w:rStyle w:val="SubtleEmphasis"/>
+          <w:rFonts w:ascii="Times New Roman" w:hAnsi="Times New Roman" w:cs="Times New Roman"/>
+          <w:i w:val="0"/>
+          <w:sz w:val="24"/>
+          <w:szCs w:val="24"/>
+        </w:rPr>
+        <w:t xml:space="preserve">the operating system and using them </w:t>
+      </w:r>
+      <w:proofErr w:type="spellStart"/>
+      <w:r>
+        <w:rPr>
+          <w:rStyle w:val="SubtleEmphasis"/>
+          <w:rFonts w:ascii="Times New Roman" w:hAnsi="Times New Roman" w:cs="Times New Roman"/>
+          <w:i w:val="0"/>
+          <w:sz w:val="24"/>
+          <w:szCs w:val="24"/>
+        </w:rPr>
+        <w:t>doesnot</w:t>
+      </w:r>
+      <w:proofErr w:type="spellEnd"/>
+      <w:r>
+        <w:rPr>
+          <w:rStyle w:val="SubtleEmphasis"/>
+          <w:rFonts w:ascii="Times New Roman" w:hAnsi="Times New Roman" w:cs="Times New Roman"/>
+          <w:i w:val="0"/>
+          <w:sz w:val="24"/>
+          <w:szCs w:val="24"/>
+        </w:rPr>
+        <w:t xml:space="preserve"> require any special programming model any function can create a thread and calling a function that uses thread is usually just as easy as calling any normal function.</w:t>
       </w:r>
     </w:p>
     <w:p>
@@ -362,10 +488,278 @@
           <w:sz w:val="24"/>
           <w:szCs w:val="24"/>
         </w:rPr>
-        <w:t xml:space="preserve"> the standard library and the async/await language feature has recently been stabilized.</w:t>
-      </w:r>
-      <w:bookmarkStart w:id="0" w:name="_GoBack"/>
-      <w:bookmarkEnd w:id="0"/>
+        <w:t xml:space="preserve"> the standard library and the </w:t>
+      </w:r>
+      <w:proofErr w:type="spellStart"/>
+      <w:r>
+        <w:rPr>
+          <w:rStyle w:val="SubtleEmphasis"/>
+          <w:rFonts w:ascii="Times New Roman" w:hAnsi="Times New Roman" w:cs="Times New Roman"/>
+          <w:i w:val="0"/>
+          <w:sz w:val="24"/>
+          <w:szCs w:val="24"/>
+        </w:rPr>
+        <w:t>async</w:t>
+      </w:r>
+      <w:proofErr w:type="spellEnd"/>
+      <w:r>
+        <w:rPr>
+          <w:rStyle w:val="SubtleEmphasis"/>
+          <w:rFonts w:ascii="Times New Roman" w:hAnsi="Times New Roman" w:cs="Times New Roman"/>
+          <w:i w:val="0"/>
+          <w:sz w:val="24"/>
+          <w:szCs w:val="24"/>
+        </w:rPr>
+        <w:t>/await language feature has recently been stabilized.</w:t>
+      </w:r>
+    </w:p>
+    <w:p>
+      <w:pPr>
+        <w:rPr>
+          <w:rStyle w:val="SubtleEmphasis"/>
+          <w:rFonts w:ascii="Times New Roman" w:hAnsi="Times New Roman" w:cs="Times New Roman"/>
+          <w:i w:val="0"/>
+          <w:sz w:val="24"/>
+          <w:szCs w:val="24"/>
+        </w:rPr>
+      </w:pPr>
+    </w:p>
+    <w:p>
+      <w:pPr>
+        <w:rPr>
+          <w:rStyle w:val="SubtleEmphasis"/>
+          <w:rFonts w:ascii="Times New Roman" w:hAnsi="Times New Roman" w:cs="Times New Roman"/>
+          <w:b/>
+          <w:sz w:val="32"/>
+          <w:szCs w:val="24"/>
+        </w:rPr>
+      </w:pPr>
+      <w:proofErr w:type="spellStart"/>
+      <w:r>
+        <w:rPr>
+          <w:rStyle w:val="SubtleEmphasis"/>
+          <w:rFonts w:ascii="Times New Roman" w:hAnsi="Times New Roman" w:cs="Times New Roman"/>
+          <w:b/>
+          <w:sz w:val="32"/>
+          <w:szCs w:val="24"/>
+        </w:rPr>
+        <w:t>Async</w:t>
+      </w:r>
+      <w:proofErr w:type="spellEnd"/>
+      <w:r>
+        <w:rPr>
+          <w:rStyle w:val="SubtleEmphasis"/>
+          <w:rFonts w:ascii="Times New Roman" w:hAnsi="Times New Roman" w:cs="Times New Roman"/>
+          <w:b/>
+          <w:sz w:val="32"/>
+          <w:szCs w:val="24"/>
+        </w:rPr>
+        <w:t>/.await Primer:</w:t>
+      </w:r>
+    </w:p>
+    <w:p>
+      <w:pPr>
+        <w:rPr>
+          <w:rStyle w:val="SubtleEmphasis"/>
+          <w:rFonts w:ascii="Times New Roman" w:hAnsi="Times New Roman" w:cs="Times New Roman"/>
+          <w:i w:val="0"/>
+          <w:sz w:val="24"/>
+          <w:szCs w:val="24"/>
+        </w:rPr>
+      </w:pPr>
+      <w:proofErr w:type="spellStart"/>
+      <w:r>
+        <w:rPr>
+          <w:rStyle w:val="SubtleEmphasis"/>
+          <w:rFonts w:ascii="Times New Roman" w:hAnsi="Times New Roman" w:cs="Times New Roman"/>
+          <w:i w:val="0"/>
+          <w:sz w:val="24"/>
+          <w:szCs w:val="24"/>
+        </w:rPr>
+        <w:t>Async</w:t>
+      </w:r>
+      <w:proofErr w:type="spellEnd"/>
+      <w:r>
+        <w:rPr>
+          <w:rStyle w:val="SubtleEmphasis"/>
+          <w:rFonts w:ascii="Times New Roman" w:hAnsi="Times New Roman" w:cs="Times New Roman"/>
+          <w:i w:val="0"/>
+          <w:sz w:val="24"/>
+          <w:szCs w:val="24"/>
+        </w:rPr>
+        <w:t>/.await is rust built in tool which is used for writing asynchronous function. Asynchronous convert the block of code in state machine that is implemented a trait called</w:t>
+      </w:r>
+      <w:r>
+        <w:rPr>
+          <w:rStyle w:val="SubtleEmphasis"/>
+          <w:rFonts w:ascii="Times New Roman" w:hAnsi="Times New Roman" w:cs="Times New Roman"/>
+          <w:i w:val="0"/>
+          <w:sz w:val="24"/>
+          <w:szCs w:val="24"/>
+        </w:rPr>
+        <w:t xml:space="preserve"> Future.</w:t>
+      </w:r>
+    </w:p>
+    <w:p>
+      <w:pPr>
+        <w:rPr>
+          <w:rStyle w:val="SubtleEmphasis"/>
+          <w:rFonts w:ascii="Times New Roman" w:hAnsi="Times New Roman" w:cs="Times New Roman"/>
+          <w:i w:val="0"/>
+          <w:sz w:val="24"/>
+          <w:szCs w:val="24"/>
+        </w:rPr>
+      </w:pPr>
+      <w:r>
+        <w:rPr>
+          <w:rStyle w:val="SubtleEmphasis"/>
+          <w:rFonts w:ascii="Times New Roman" w:hAnsi="Times New Roman" w:cs="Times New Roman"/>
+          <w:i w:val="0"/>
+          <w:sz w:val="24"/>
+          <w:szCs w:val="24"/>
+        </w:rPr>
+        <w:t xml:space="preserve">Block function in synchronous technique block the whole thread. Blocked future will control the thread allowing other future to run. </w:t>
+      </w:r>
+      <w:proofErr w:type="spellStart"/>
+      <w:r>
+        <w:rPr>
+          <w:rStyle w:val="SubtleEmphasis"/>
+          <w:rFonts w:ascii="Times New Roman" w:hAnsi="Times New Roman" w:cs="Times New Roman"/>
+          <w:i w:val="0"/>
+          <w:sz w:val="24"/>
+          <w:szCs w:val="24"/>
+        </w:rPr>
+        <w:t>Block_on</w:t>
+      </w:r>
+      <w:proofErr w:type="spellEnd"/>
+      <w:r>
+        <w:rPr>
+          <w:rStyle w:val="SubtleEmphasis"/>
+          <w:rFonts w:ascii="Times New Roman" w:hAnsi="Times New Roman" w:cs="Times New Roman"/>
+          <w:i w:val="0"/>
+          <w:sz w:val="24"/>
+          <w:szCs w:val="24"/>
+        </w:rPr>
+        <w:t xml:space="preserve"> block the </w:t>
+      </w:r>
+      <w:proofErr w:type="spellStart"/>
+      <w:r>
+        <w:rPr>
+          <w:rStyle w:val="SubtleEmphasis"/>
+          <w:rFonts w:ascii="Times New Roman" w:hAnsi="Times New Roman" w:cs="Times New Roman"/>
+          <w:i w:val="0"/>
+          <w:sz w:val="24"/>
+          <w:szCs w:val="24"/>
+        </w:rPr>
+        <w:t>cuurent</w:t>
+      </w:r>
+      <w:proofErr w:type="spellEnd"/>
+      <w:r>
+        <w:rPr>
+          <w:rStyle w:val="SubtleEmphasis"/>
+          <w:rFonts w:ascii="Times New Roman" w:hAnsi="Times New Roman" w:cs="Times New Roman"/>
+          <w:i w:val="0"/>
+          <w:sz w:val="24"/>
+          <w:szCs w:val="24"/>
+        </w:rPr>
+        <w:t xml:space="preserve"> thread until the provide future </w:t>
+      </w:r>
+      <w:r>
+        <w:rPr>
+          <w:rStyle w:val="SubtleEmphasis"/>
+          <w:rFonts w:ascii="Times New Roman" w:hAnsi="Times New Roman" w:cs="Times New Roman"/>
+          <w:i w:val="0"/>
+          <w:sz w:val="24"/>
+          <w:szCs w:val="24"/>
+        </w:rPr>
+        <w:t>has to run to complet</w:t>
+      </w:r>
+      <w:r>
+        <w:rPr>
+          <w:rStyle w:val="SubtleEmphasis"/>
+          <w:rFonts w:ascii="Times New Roman" w:hAnsi="Times New Roman" w:cs="Times New Roman"/>
+          <w:i w:val="0"/>
+          <w:sz w:val="24"/>
+          <w:szCs w:val="24"/>
+        </w:rPr>
+        <w:t>ion</w:t>
+      </w:r>
+      <w:r>
+        <w:rPr>
+          <w:rStyle w:val="SubtleEmphasis"/>
+          <w:rFonts w:ascii="Times New Roman" w:hAnsi="Times New Roman" w:cs="Times New Roman"/>
+          <w:i w:val="0"/>
+          <w:sz w:val="24"/>
+          <w:szCs w:val="24"/>
+        </w:rPr>
+        <w:t xml:space="preserve">. We use .await as a replacement of block on inside </w:t>
+      </w:r>
+      <w:proofErr w:type="spellStart"/>
+      <w:r>
+        <w:rPr>
+          <w:rStyle w:val="SubtleEmphasis"/>
+          <w:rFonts w:ascii="Times New Roman" w:hAnsi="Times New Roman" w:cs="Times New Roman"/>
+          <w:i w:val="0"/>
+          <w:sz w:val="24"/>
+          <w:szCs w:val="24"/>
+        </w:rPr>
+        <w:t>async</w:t>
+      </w:r>
+      <w:proofErr w:type="spellEnd"/>
+      <w:r>
+        <w:rPr>
+          <w:rStyle w:val="SubtleEmphasis"/>
+          <w:rFonts w:ascii="Times New Roman" w:hAnsi="Times New Roman" w:cs="Times New Roman"/>
+          <w:i w:val="0"/>
+          <w:sz w:val="24"/>
+          <w:szCs w:val="24"/>
+        </w:rPr>
+        <w:t xml:space="preserve"> fn</w:t>
+      </w:r>
+      <w:proofErr w:type="gramStart"/>
+      <w:r>
+        <w:rPr>
+          <w:rStyle w:val="SubtleEmphasis"/>
+          <w:rFonts w:ascii="Times New Roman" w:hAnsi="Times New Roman" w:cs="Times New Roman"/>
+          <w:i w:val="0"/>
+          <w:sz w:val="24"/>
+          <w:szCs w:val="24"/>
+        </w:rPr>
+        <w:t>. .await</w:t>
+      </w:r>
+      <w:proofErr w:type="gramEnd"/>
+      <w:r>
+        <w:rPr>
+          <w:rStyle w:val="SubtleEmphasis"/>
+          <w:rFonts w:ascii="Times New Roman" w:hAnsi="Times New Roman" w:cs="Times New Roman"/>
+          <w:i w:val="0"/>
+          <w:sz w:val="24"/>
+          <w:szCs w:val="24"/>
+        </w:rPr>
+        <w:t xml:space="preserve"> </w:t>
+      </w:r>
+      <w:proofErr w:type="spellStart"/>
+      <w:r>
+        <w:rPr>
+          <w:rStyle w:val="SubtleEmphasis"/>
+          <w:rFonts w:ascii="Times New Roman" w:hAnsi="Times New Roman" w:cs="Times New Roman"/>
+          <w:i w:val="0"/>
+          <w:sz w:val="24"/>
+          <w:szCs w:val="24"/>
+        </w:rPr>
+        <w:t>doesnot</w:t>
+      </w:r>
+      <w:proofErr w:type="spellEnd"/>
+      <w:r>
+        <w:rPr>
+          <w:rStyle w:val="SubtleEmphasis"/>
+          <w:rFonts w:ascii="Times New Roman" w:hAnsi="Times New Roman" w:cs="Times New Roman"/>
+          <w:i w:val="0"/>
+          <w:sz w:val="24"/>
+          <w:szCs w:val="24"/>
+        </w:rPr>
+        <w:t xml:space="preserve"> block the whole thread it wait for the specific future. Allow the other task to complete the future unable to complete the task or busy.</w:t>
+      </w:r>
     </w:p>
     <w:sectPr>
       <w:pgSz w:w="12240" w:h="15840"/>

</xml_diff>

<commit_message>
Asynchronous Rust programming final commit
</commit_message>
<xml_diff>
--- a/Asynchronous Rust.docx
+++ b/Asynchronous Rust.docx
@@ -7,7 +7,7 @@
         <w:jc w:val="center"/>
         <w:rPr>
           <w:rStyle w:val="SubtleEmphasis"/>
-          <w:sz w:val="72"/>
+          <w:sz w:val="96"/>
         </w:rPr>
       </w:pPr>
       <w:bookmarkStart w:id="0" w:name="_GoBack"/>
@@ -15,7 +15,7 @@
       <w:r>
         <w:rPr>
           <w:rStyle w:val="SubtleEmphasis"/>
-          <w:sz w:val="72"/>
+          <w:sz w:val="96"/>
         </w:rPr>
         <w:t>Asynchronous Rust</w:t>
       </w:r>
@@ -26,7 +26,7 @@
           <w:rStyle w:val="SubtleEmphasis"/>
           <w:rFonts w:ascii="Times New Roman" w:hAnsi="Times New Roman" w:cs="Times New Roman"/>
           <w:b/>
-          <w:sz w:val="32"/>
+          <w:sz w:val="36"/>
           <w:szCs w:val="24"/>
         </w:rPr>
       </w:pPr>
@@ -35,7 +35,7 @@
           <w:rStyle w:val="SubtleEmphasis"/>
           <w:rFonts w:ascii="Times New Roman" w:hAnsi="Times New Roman" w:cs="Times New Roman"/>
           <w:b/>
-          <w:sz w:val="32"/>
+          <w:sz w:val="36"/>
           <w:szCs w:val="24"/>
         </w:rPr>
         <w:t xml:space="preserve">Why </w:t>
@@ -46,7 +46,7 @@
           <w:rStyle w:val="SubtleEmphasis"/>
           <w:rFonts w:ascii="Times New Roman" w:hAnsi="Times New Roman" w:cs="Times New Roman"/>
           <w:b/>
-          <w:sz w:val="32"/>
+          <w:sz w:val="36"/>
           <w:szCs w:val="24"/>
         </w:rPr>
         <w:t>Async</w:t>
@@ -57,7 +57,7 @@
           <w:rStyle w:val="SubtleEmphasis"/>
           <w:rFonts w:ascii="Times New Roman" w:hAnsi="Times New Roman" w:cs="Times New Roman"/>
           <w:b/>
-          <w:sz w:val="32"/>
+          <w:sz w:val="36"/>
           <w:szCs w:val="24"/>
         </w:rPr>
         <w:t>?</w:t>
@@ -69,7 +69,7 @@
           <w:rStyle w:val="SubtleEmphasis"/>
           <w:rFonts w:ascii="Times New Roman" w:hAnsi="Times New Roman" w:cs="Times New Roman"/>
           <w:i w:val="0"/>
-          <w:sz w:val="24"/>
+          <w:sz w:val="28"/>
           <w:szCs w:val="24"/>
         </w:rPr>
       </w:pPr>
@@ -79,7 +79,7 @@
           <w:rStyle w:val="SubtleEmphasis"/>
           <w:rFonts w:ascii="Times New Roman" w:hAnsi="Times New Roman" w:cs="Times New Roman"/>
           <w:i w:val="0"/>
-          <w:sz w:val="24"/>
+          <w:sz w:val="28"/>
           <w:szCs w:val="24"/>
         </w:rPr>
         <w:t>Async</w:t>
@@ -90,7 +90,7 @@
           <w:rStyle w:val="SubtleEmphasis"/>
           <w:rFonts w:ascii="Times New Roman" w:hAnsi="Times New Roman" w:cs="Times New Roman"/>
           <w:i w:val="0"/>
-          <w:sz w:val="24"/>
+          <w:sz w:val="28"/>
           <w:szCs w:val="24"/>
         </w:rPr>
         <w:t xml:space="preserve"> programming is the method to run parallel operation in our application. The nature of your application, web-server, database, or an OS, using the asynchronous programming you can get most out of the primary hardware. In Asynchronous Rust Programming, it allow us to run multiple operation simultan</w:t>
@@ -100,7 +100,7 @@
           <w:rStyle w:val="SubtleEmphasis"/>
           <w:rFonts w:ascii="Times New Roman" w:hAnsi="Times New Roman" w:cs="Times New Roman"/>
           <w:i w:val="0"/>
-          <w:sz w:val="24"/>
+          <w:sz w:val="28"/>
           <w:szCs w:val="24"/>
         </w:rPr>
         <w:t>eously on the same OS thread. Asynchronous programming run multiple of these operation computation at the same time on a single thread.</w:t>
@@ -112,7 +112,7 @@
           <w:rStyle w:val="SubtleEmphasis"/>
           <w:rFonts w:ascii="Times New Roman" w:hAnsi="Times New Roman" w:cs="Times New Roman"/>
           <w:b/>
-          <w:sz w:val="32"/>
+          <w:sz w:val="36"/>
           <w:szCs w:val="24"/>
         </w:rPr>
       </w:pPr>
@@ -121,7 +121,7 @@
           <w:rStyle w:val="SubtleEmphasis"/>
           <w:rFonts w:ascii="Times New Roman" w:hAnsi="Times New Roman" w:cs="Times New Roman"/>
           <w:b/>
-          <w:sz w:val="32"/>
+          <w:sz w:val="36"/>
           <w:szCs w:val="24"/>
         </w:rPr>
         <w:t>Example:</w:t>
@@ -133,7 +133,7 @@
           <w:rStyle w:val="SubtleEmphasis"/>
           <w:rFonts w:ascii="Times New Roman" w:hAnsi="Times New Roman" w:cs="Times New Roman"/>
           <w:i w:val="0"/>
-          <w:sz w:val="24"/>
+          <w:sz w:val="28"/>
           <w:szCs w:val="24"/>
         </w:rPr>
       </w:pPr>
@@ -143,7 +143,7 @@
           <w:rStyle w:val="SubtleEmphasis"/>
           <w:rFonts w:ascii="Times New Roman" w:hAnsi="Times New Roman" w:cs="Times New Roman"/>
           <w:i w:val="0"/>
-          <w:sz w:val="24"/>
+          <w:sz w:val="28"/>
           <w:szCs w:val="24"/>
         </w:rPr>
         <w:t>Async</w:t>
@@ -154,7 +154,7 @@
           <w:rStyle w:val="SubtleEmphasis"/>
           <w:rFonts w:ascii="Times New Roman" w:hAnsi="Times New Roman" w:cs="Times New Roman"/>
           <w:i w:val="0"/>
-          <w:sz w:val="24"/>
+          <w:sz w:val="28"/>
           <w:szCs w:val="24"/>
         </w:rPr>
         <w:t xml:space="preserve"> code allow to multiple task simultaneously on the same OS thread if you want to download two different webpages at the same time .you spread the works across the two different threads.</w:t>
@@ -166,7 +166,7 @@
           <w:rStyle w:val="SubtleEmphasis"/>
           <w:rFonts w:ascii="Times New Roman" w:hAnsi="Times New Roman" w:cs="Times New Roman"/>
           <w:i w:val="0"/>
-          <w:sz w:val="24"/>
+          <w:sz w:val="28"/>
           <w:szCs w:val="24"/>
         </w:rPr>
       </w:pPr>
@@ -176,11 +176,11 @@
           <w:rFonts w:ascii="Times New Roman" w:hAnsi="Times New Roman" w:cs="Times New Roman"/>
           <w:i w:val="0"/>
           <w:noProof/>
-          <w:sz w:val="24"/>
+          <w:sz w:val="28"/>
           <w:szCs w:val="24"/>
         </w:rPr>
         <w:drawing>
-          <wp:inline distT="0" distB="0" distL="0" distR="0">
+          <wp:inline distT="0" distB="0" distL="0" distR="0" wp14:anchorId="031BD50A" wp14:editId="5DC88280">
             <wp:extent cx="5943600" cy="1504950"/>
             <wp:effectExtent l="0" t="0" r="0" b="0"/>
             <wp:docPr id="1" name="Picture 1"/>
@@ -235,16 +235,16 @@
           <w:rStyle w:val="SubtleEmphasis"/>
           <w:rFonts w:ascii="Times New Roman" w:hAnsi="Times New Roman" w:cs="Times New Roman"/>
           <w:i w:val="0"/>
-          <w:sz w:val="24"/>
-          <w:szCs w:val="24"/>
-        </w:rPr>
-      </w:pPr>
-      <w:r>
-        <w:rPr>
-          <w:rStyle w:val="SubtleEmphasis"/>
-          <w:rFonts w:ascii="Times New Roman" w:hAnsi="Times New Roman" w:cs="Times New Roman"/>
-          <w:i w:val="0"/>
-          <w:sz w:val="24"/>
+          <w:sz w:val="28"/>
+          <w:szCs w:val="24"/>
+        </w:rPr>
+      </w:pPr>
+      <w:r>
+        <w:rPr>
+          <w:rStyle w:val="SubtleEmphasis"/>
+          <w:rFonts w:ascii="Times New Roman" w:hAnsi="Times New Roman" w:cs="Times New Roman"/>
+          <w:i w:val="0"/>
+          <w:sz w:val="28"/>
           <w:szCs w:val="24"/>
         </w:rPr>
         <w:t xml:space="preserve">It might be works fine but for the heavy application work it doesn’t support because some limitation in </w:t>
@@ -255,7 +255,7 @@
           <w:rStyle w:val="SubtleEmphasis"/>
           <w:rFonts w:ascii="Times New Roman" w:hAnsi="Times New Roman" w:cs="Times New Roman"/>
           <w:i w:val="0"/>
-          <w:sz w:val="24"/>
+          <w:sz w:val="28"/>
           <w:szCs w:val="24"/>
         </w:rPr>
         <w:t>Async</w:t>
@@ -266,7 +266,7 @@
           <w:rStyle w:val="SubtleEmphasis"/>
           <w:rFonts w:ascii="Times New Roman" w:hAnsi="Times New Roman" w:cs="Times New Roman"/>
           <w:i w:val="0"/>
-          <w:sz w:val="24"/>
+          <w:sz w:val="28"/>
           <w:szCs w:val="24"/>
         </w:rPr>
         <w:t xml:space="preserve"> rust we used Rust </w:t>
@@ -277,7 +277,7 @@
           <w:rStyle w:val="SubtleEmphasis"/>
           <w:rFonts w:ascii="Times New Roman" w:hAnsi="Times New Roman" w:cs="Times New Roman"/>
           <w:i w:val="0"/>
-          <w:sz w:val="24"/>
+          <w:sz w:val="28"/>
           <w:szCs w:val="24"/>
         </w:rPr>
         <w:t>async</w:t>
@@ -288,7 +288,7 @@
           <w:rStyle w:val="SubtleEmphasis"/>
           <w:rFonts w:ascii="Times New Roman" w:hAnsi="Times New Roman" w:cs="Times New Roman"/>
           <w:i w:val="0"/>
-          <w:sz w:val="24"/>
+          <w:sz w:val="28"/>
           <w:szCs w:val="24"/>
         </w:rPr>
         <w:t>/.await notation which allow us to run multiple task at once without creating multiple thread</w:t>
@@ -300,7 +300,7 @@
           <w:rStyle w:val="SubtleEmphasis"/>
           <w:rFonts w:ascii="Times New Roman" w:hAnsi="Times New Roman" w:cs="Times New Roman"/>
           <w:i w:val="0"/>
-          <w:sz w:val="24"/>
+          <w:sz w:val="28"/>
           <w:szCs w:val="24"/>
         </w:rPr>
       </w:pPr>
@@ -310,11 +310,11 @@
           <w:rFonts w:ascii="Times New Roman" w:hAnsi="Times New Roman" w:cs="Times New Roman"/>
           <w:i w:val="0"/>
           <w:noProof/>
-          <w:sz w:val="24"/>
+          <w:sz w:val="28"/>
           <w:szCs w:val="24"/>
         </w:rPr>
         <w:drawing>
-          <wp:inline distT="0" distB="0" distL="0" distR="0">
+          <wp:inline distT="0" distB="0" distL="0" distR="0" wp14:anchorId="7043463C" wp14:editId="5FEA658E">
             <wp:extent cx="5943600" cy="1733550"/>
             <wp:effectExtent l="0" t="0" r="0" b="0"/>
             <wp:docPr id="2" name="Picture 2"/>
@@ -369,7 +369,7 @@
           <w:rStyle w:val="SubtleEmphasis"/>
           <w:rFonts w:ascii="Times New Roman" w:hAnsi="Times New Roman" w:cs="Times New Roman"/>
           <w:i w:val="0"/>
-          <w:sz w:val="24"/>
+          <w:sz w:val="28"/>
           <w:szCs w:val="24"/>
         </w:rPr>
       </w:pPr>
@@ -379,9 +379,10 @@
           <w:rStyle w:val="SubtleEmphasis"/>
           <w:rFonts w:ascii="Times New Roman" w:hAnsi="Times New Roman" w:cs="Times New Roman"/>
           <w:i w:val="0"/>
-          <w:sz w:val="24"/>
-          <w:szCs w:val="24"/>
-        </w:rPr>
+          <w:sz w:val="28"/>
+          <w:szCs w:val="24"/>
+        </w:rPr>
+        <w:lastRenderedPageBreak/>
         <w:t>Async</w:t>
       </w:r>
       <w:proofErr w:type="spellEnd"/>
@@ -390,7 +391,7 @@
           <w:rStyle w:val="SubtleEmphasis"/>
           <w:rFonts w:ascii="Times New Roman" w:hAnsi="Times New Roman" w:cs="Times New Roman"/>
           <w:i w:val="0"/>
-          <w:sz w:val="24"/>
+          <w:sz w:val="28"/>
           <w:szCs w:val="24"/>
         </w:rPr>
         <w:t xml:space="preserve"> Rust has potential to be much faster and use less resources than a corresponding thread implementation. Thread are natively supported by </w:t>
@@ -400,7 +401,7 @@
           <w:rStyle w:val="SubtleEmphasis"/>
           <w:rFonts w:ascii="Times New Roman" w:hAnsi="Times New Roman" w:cs="Times New Roman"/>
           <w:i w:val="0"/>
-          <w:sz w:val="24"/>
+          <w:sz w:val="28"/>
           <w:szCs w:val="24"/>
         </w:rPr>
         <w:t xml:space="preserve">the operating system and using them </w:t>
@@ -411,7 +412,7 @@
           <w:rStyle w:val="SubtleEmphasis"/>
           <w:rFonts w:ascii="Times New Roman" w:hAnsi="Times New Roman" w:cs="Times New Roman"/>
           <w:i w:val="0"/>
-          <w:sz w:val="24"/>
+          <w:sz w:val="28"/>
           <w:szCs w:val="24"/>
         </w:rPr>
         <w:t>doesnot</w:t>
@@ -422,7 +423,7 @@
           <w:rStyle w:val="SubtleEmphasis"/>
           <w:rFonts w:ascii="Times New Roman" w:hAnsi="Times New Roman" w:cs="Times New Roman"/>
           <w:i w:val="0"/>
-          <w:sz w:val="24"/>
+          <w:sz w:val="28"/>
           <w:szCs w:val="24"/>
         </w:rPr>
         <w:t xml:space="preserve"> require any special programming model any function can create a thread and calling a function that uses thread is usually just as easy as calling any normal function.</w:t>
@@ -434,7 +435,7 @@
           <w:rStyle w:val="SubtleEmphasis"/>
           <w:rFonts w:ascii="Times New Roman" w:hAnsi="Times New Roman" w:cs="Times New Roman"/>
           <w:b/>
-          <w:sz w:val="32"/>
+          <w:sz w:val="36"/>
           <w:szCs w:val="24"/>
         </w:rPr>
       </w:pPr>
@@ -443,21 +444,10 @@
           <w:rStyle w:val="SubtleEmphasis"/>
           <w:rFonts w:ascii="Times New Roman" w:hAnsi="Times New Roman" w:cs="Times New Roman"/>
           <w:b/>
-          <w:sz w:val="32"/>
-          <w:szCs w:val="24"/>
-        </w:rPr>
-        <w:lastRenderedPageBreak/>
-        <w:t>The State of Asynchronous Rust</w:t>
-      </w:r>
-      <w:r>
-        <w:rPr>
-          <w:rStyle w:val="SubtleEmphasis"/>
-          <w:rFonts w:ascii="Times New Roman" w:hAnsi="Times New Roman" w:cs="Times New Roman"/>
-          <w:b/>
-          <w:sz w:val="32"/>
-          <w:szCs w:val="24"/>
-        </w:rPr>
-        <w:t>:</w:t>
+          <w:sz w:val="36"/>
+          <w:szCs w:val="24"/>
+        </w:rPr>
+        <w:t>The State of Asynchronous Rust:</w:t>
       </w:r>
     </w:p>
     <w:p>
@@ -466,16 +456,16 @@
           <w:rStyle w:val="SubtleEmphasis"/>
           <w:rFonts w:ascii="Times New Roman" w:hAnsi="Times New Roman" w:cs="Times New Roman"/>
           <w:i w:val="0"/>
-          <w:sz w:val="24"/>
-          <w:szCs w:val="24"/>
-        </w:rPr>
-      </w:pPr>
-      <w:r>
-        <w:rPr>
-          <w:rStyle w:val="SubtleEmphasis"/>
-          <w:rFonts w:ascii="Times New Roman" w:hAnsi="Times New Roman" w:cs="Times New Roman"/>
-          <w:i w:val="0"/>
-          <w:sz w:val="24"/>
+          <w:sz w:val="28"/>
+          <w:szCs w:val="24"/>
+        </w:rPr>
+      </w:pPr>
+      <w:r>
+        <w:rPr>
+          <w:rStyle w:val="SubtleEmphasis"/>
+          <w:rFonts w:ascii="Times New Roman" w:hAnsi="Times New Roman" w:cs="Times New Roman"/>
+          <w:i w:val="0"/>
+          <w:sz w:val="28"/>
           <w:szCs w:val="24"/>
         </w:rPr>
         <w:t>The asynchronous rust ecosystem has undergone a lot of working/innovation over a period of time. The developer work hard to develop asynchronous Rust ecosystem strong. The future trait inside</w:t>
@@ -485,7 +475,7 @@
           <w:rStyle w:val="SubtleEmphasis"/>
           <w:rFonts w:ascii="Times New Roman" w:hAnsi="Times New Roman" w:cs="Times New Roman"/>
           <w:i w:val="0"/>
-          <w:sz w:val="24"/>
+          <w:sz w:val="28"/>
           <w:szCs w:val="24"/>
         </w:rPr>
         <w:t xml:space="preserve"> the standard library and the </w:t>
@@ -496,7 +486,7 @@
           <w:rStyle w:val="SubtleEmphasis"/>
           <w:rFonts w:ascii="Times New Roman" w:hAnsi="Times New Roman" w:cs="Times New Roman"/>
           <w:i w:val="0"/>
-          <w:sz w:val="24"/>
+          <w:sz w:val="28"/>
           <w:szCs w:val="24"/>
         </w:rPr>
         <w:t>async</w:t>
@@ -507,7 +497,7 @@
           <w:rStyle w:val="SubtleEmphasis"/>
           <w:rFonts w:ascii="Times New Roman" w:hAnsi="Times New Roman" w:cs="Times New Roman"/>
           <w:i w:val="0"/>
-          <w:sz w:val="24"/>
+          <w:sz w:val="28"/>
           <w:szCs w:val="24"/>
         </w:rPr>
         <w:t>/await language feature has recently been stabilized.</w:t>
@@ -519,7 +509,7 @@
           <w:rStyle w:val="SubtleEmphasis"/>
           <w:rFonts w:ascii="Times New Roman" w:hAnsi="Times New Roman" w:cs="Times New Roman"/>
           <w:i w:val="0"/>
-          <w:sz w:val="24"/>
+          <w:sz w:val="28"/>
           <w:szCs w:val="24"/>
         </w:rPr>
       </w:pPr>
@@ -530,7 +520,7 @@
           <w:rStyle w:val="SubtleEmphasis"/>
           <w:rFonts w:ascii="Times New Roman" w:hAnsi="Times New Roman" w:cs="Times New Roman"/>
           <w:b/>
-          <w:sz w:val="32"/>
+          <w:sz w:val="36"/>
           <w:szCs w:val="24"/>
         </w:rPr>
       </w:pPr>
@@ -540,7 +530,7 @@
           <w:rStyle w:val="SubtleEmphasis"/>
           <w:rFonts w:ascii="Times New Roman" w:hAnsi="Times New Roman" w:cs="Times New Roman"/>
           <w:b/>
-          <w:sz w:val="32"/>
+          <w:sz w:val="36"/>
           <w:szCs w:val="24"/>
         </w:rPr>
         <w:t>Async</w:t>
@@ -551,7 +541,7 @@
           <w:rStyle w:val="SubtleEmphasis"/>
           <w:rFonts w:ascii="Times New Roman" w:hAnsi="Times New Roman" w:cs="Times New Roman"/>
           <w:b/>
-          <w:sz w:val="32"/>
+          <w:sz w:val="36"/>
           <w:szCs w:val="24"/>
         </w:rPr>
         <w:t>/.await Primer:</w:t>
@@ -563,7 +553,7 @@
           <w:rStyle w:val="SubtleEmphasis"/>
           <w:rFonts w:ascii="Times New Roman" w:hAnsi="Times New Roman" w:cs="Times New Roman"/>
           <w:i w:val="0"/>
-          <w:sz w:val="24"/>
+          <w:sz w:val="28"/>
           <w:szCs w:val="24"/>
         </w:rPr>
       </w:pPr>
@@ -573,7 +563,7 @@
           <w:rStyle w:val="SubtleEmphasis"/>
           <w:rFonts w:ascii="Times New Roman" w:hAnsi="Times New Roman" w:cs="Times New Roman"/>
           <w:i w:val="0"/>
-          <w:sz w:val="24"/>
+          <w:sz w:val="28"/>
           <w:szCs w:val="24"/>
         </w:rPr>
         <w:t>Async</w:t>
@@ -584,7 +574,7 @@
           <w:rStyle w:val="SubtleEmphasis"/>
           <w:rFonts w:ascii="Times New Roman" w:hAnsi="Times New Roman" w:cs="Times New Roman"/>
           <w:i w:val="0"/>
-          <w:sz w:val="24"/>
+          <w:sz w:val="28"/>
           <w:szCs w:val="24"/>
         </w:rPr>
         <w:t>/.await is rust built in tool which is used for writing asynchronous function. Asynchronous convert the block of code in state machine that is implemented a trait called</w:t>
@@ -594,7 +584,7 @@
           <w:rStyle w:val="SubtleEmphasis"/>
           <w:rFonts w:ascii="Times New Roman" w:hAnsi="Times New Roman" w:cs="Times New Roman"/>
           <w:i w:val="0"/>
-          <w:sz w:val="24"/>
+          <w:sz w:val="28"/>
           <w:szCs w:val="24"/>
         </w:rPr>
         <w:t xml:space="preserve"> Future.</w:t>
@@ -606,16 +596,16 @@
           <w:rStyle w:val="SubtleEmphasis"/>
           <w:rFonts w:ascii="Times New Roman" w:hAnsi="Times New Roman" w:cs="Times New Roman"/>
           <w:i w:val="0"/>
-          <w:sz w:val="24"/>
-          <w:szCs w:val="24"/>
-        </w:rPr>
-      </w:pPr>
-      <w:r>
-        <w:rPr>
-          <w:rStyle w:val="SubtleEmphasis"/>
-          <w:rFonts w:ascii="Times New Roman" w:hAnsi="Times New Roman" w:cs="Times New Roman"/>
-          <w:i w:val="0"/>
-          <w:sz w:val="24"/>
+          <w:sz w:val="28"/>
+          <w:szCs w:val="24"/>
+        </w:rPr>
+      </w:pPr>
+      <w:r>
+        <w:rPr>
+          <w:rStyle w:val="SubtleEmphasis"/>
+          <w:rFonts w:ascii="Times New Roman" w:hAnsi="Times New Roman" w:cs="Times New Roman"/>
+          <w:i w:val="0"/>
+          <w:sz w:val="28"/>
           <w:szCs w:val="24"/>
         </w:rPr>
         <w:t xml:space="preserve">Block function in synchronous technique block the whole thread. Blocked future will control the thread allowing other future to run. </w:t>
@@ -626,7 +616,7 @@
           <w:rStyle w:val="SubtleEmphasis"/>
           <w:rFonts w:ascii="Times New Roman" w:hAnsi="Times New Roman" w:cs="Times New Roman"/>
           <w:i w:val="0"/>
-          <w:sz w:val="24"/>
+          <w:sz w:val="28"/>
           <w:szCs w:val="24"/>
         </w:rPr>
         <w:t>Block_on</w:t>
@@ -637,7 +627,7 @@
           <w:rStyle w:val="SubtleEmphasis"/>
           <w:rFonts w:ascii="Times New Roman" w:hAnsi="Times New Roman" w:cs="Times New Roman"/>
           <w:i w:val="0"/>
-          <w:sz w:val="24"/>
+          <w:sz w:val="28"/>
           <w:szCs w:val="24"/>
         </w:rPr>
         <w:t xml:space="preserve"> block the </w:t>
@@ -648,7 +638,7 @@
           <w:rStyle w:val="SubtleEmphasis"/>
           <w:rFonts w:ascii="Times New Roman" w:hAnsi="Times New Roman" w:cs="Times New Roman"/>
           <w:i w:val="0"/>
-          <w:sz w:val="24"/>
+          <w:sz w:val="28"/>
           <w:szCs w:val="24"/>
         </w:rPr>
         <w:t>cuurent</w:t>
@@ -659,7 +649,7 @@
           <w:rStyle w:val="SubtleEmphasis"/>
           <w:rFonts w:ascii="Times New Roman" w:hAnsi="Times New Roman" w:cs="Times New Roman"/>
           <w:i w:val="0"/>
-          <w:sz w:val="24"/>
+          <w:sz w:val="28"/>
           <w:szCs w:val="24"/>
         </w:rPr>
         <w:t xml:space="preserve"> thread until the provide future </w:t>
@@ -669,7 +659,7 @@
           <w:rStyle w:val="SubtleEmphasis"/>
           <w:rFonts w:ascii="Times New Roman" w:hAnsi="Times New Roman" w:cs="Times New Roman"/>
           <w:i w:val="0"/>
-          <w:sz w:val="24"/>
+          <w:sz w:val="28"/>
           <w:szCs w:val="24"/>
         </w:rPr>
         <w:t>has to run to complet</w:t>
@@ -679,7 +669,7 @@
           <w:rStyle w:val="SubtleEmphasis"/>
           <w:rFonts w:ascii="Times New Roman" w:hAnsi="Times New Roman" w:cs="Times New Roman"/>
           <w:i w:val="0"/>
-          <w:sz w:val="24"/>
+          <w:sz w:val="28"/>
           <w:szCs w:val="24"/>
         </w:rPr>
         <w:t>ion</w:t>
@@ -689,7 +679,7 @@
           <w:rStyle w:val="SubtleEmphasis"/>
           <w:rFonts w:ascii="Times New Roman" w:hAnsi="Times New Roman" w:cs="Times New Roman"/>
           <w:i w:val="0"/>
-          <w:sz w:val="24"/>
+          <w:sz w:val="28"/>
           <w:szCs w:val="24"/>
         </w:rPr>
         <w:t xml:space="preserve">. We use .await as a replacement of block on inside </w:t>
@@ -700,7 +690,7 @@
           <w:rStyle w:val="SubtleEmphasis"/>
           <w:rFonts w:ascii="Times New Roman" w:hAnsi="Times New Roman" w:cs="Times New Roman"/>
           <w:i w:val="0"/>
-          <w:sz w:val="24"/>
+          <w:sz w:val="28"/>
           <w:szCs w:val="24"/>
         </w:rPr>
         <w:t>async</w:t>
@@ -711,7 +701,7 @@
           <w:rStyle w:val="SubtleEmphasis"/>
           <w:rFonts w:ascii="Times New Roman" w:hAnsi="Times New Roman" w:cs="Times New Roman"/>
           <w:i w:val="0"/>
-          <w:sz w:val="24"/>
+          <w:sz w:val="28"/>
           <w:szCs w:val="24"/>
         </w:rPr>
         <w:t xml:space="preserve"> fn</w:t>
@@ -722,7 +712,7 @@
           <w:rStyle w:val="SubtleEmphasis"/>
           <w:rFonts w:ascii="Times New Roman" w:hAnsi="Times New Roman" w:cs="Times New Roman"/>
           <w:i w:val="0"/>
-          <w:sz w:val="24"/>
+          <w:sz w:val="28"/>
           <w:szCs w:val="24"/>
         </w:rPr>
         <w:t>. .await</w:t>
@@ -733,7 +723,7 @@
           <w:rStyle w:val="SubtleEmphasis"/>
           <w:rFonts w:ascii="Times New Roman" w:hAnsi="Times New Roman" w:cs="Times New Roman"/>
           <w:i w:val="0"/>
-          <w:sz w:val="24"/>
+          <w:sz w:val="28"/>
           <w:szCs w:val="24"/>
         </w:rPr>
         <w:t xml:space="preserve"> </w:t>
@@ -744,7 +734,7 @@
           <w:rStyle w:val="SubtleEmphasis"/>
           <w:rFonts w:ascii="Times New Roman" w:hAnsi="Times New Roman" w:cs="Times New Roman"/>
           <w:i w:val="0"/>
-          <w:sz w:val="24"/>
+          <w:sz w:val="28"/>
           <w:szCs w:val="24"/>
         </w:rPr>
         <w:t>doesnot</w:t>
@@ -755,7 +745,7 @@
           <w:rStyle w:val="SubtleEmphasis"/>
           <w:rFonts w:ascii="Times New Roman" w:hAnsi="Times New Roman" w:cs="Times New Roman"/>
           <w:i w:val="0"/>
-          <w:sz w:val="24"/>
+          <w:sz w:val="28"/>
           <w:szCs w:val="24"/>
         </w:rPr>
         <w:t xml:space="preserve"> block the whole thread it wait for the specific future. Allow the other task to complete the future unable to complete the task or busy.</w:t>

</xml_diff>